<commit_message>
Switched last two sequence diagrams to put in correct order
</commit_message>
<xml_diff>
--- a/Documentation/Assignment2/CS3704-SequenceDiagrams.docx
+++ b/Documentation/Assignment2/CS3704-SequenceDiagrams.docx
@@ -619,17 +619,7 @@
           <w:szCs w:val="18"/>
         </w:rPr>
         <w:lastRenderedPageBreak/>
-        <w:t xml:space="preserve">Use </w:t>
-      </w:r>
-      <w:bookmarkStart w:id="0" w:name="_GoBack"/>
-      <w:bookmarkEnd w:id="0"/>
-      <w:r>
-        <w:rPr>
-          <w:b/>
-          <w:sz w:val="18"/>
-          <w:szCs w:val="18"/>
-        </w:rPr>
-        <w:t>Case 2: Joining a Room</w:t>
+        <w:t>Use Case 2: Joining a Room</w:t>
       </w:r>
     </w:p>
     <w:p>
@@ -8778,7 +8768,7 @@
           <w:sz w:val="18"/>
           <w:szCs w:val="18"/>
         </w:rPr>
-        <w:t xml:space="preserve">Whenever User wants to add another User to room  </w:t>
+        <w:t xml:space="preserve">Whenever User wants to add another User to room </w:t>
       </w:r>
     </w:p>
     <w:p>
@@ -8796,7 +8786,701 @@
           <w:szCs w:val="18"/>
         </w:rPr>
         <w:drawing>
-          <wp:inline distT="0" distB="0" distL="0" distR="0">
+          <wp:inline distT="0" distB="0" distL="0" distR="0" wp14:anchorId="0F31BAE7" wp14:editId="01DBDB88">
+            <wp:extent cx="3886200" cy="2924175"/>
+            <wp:effectExtent l="0" t="0" r="0" b="9525"/>
+            <wp:docPr id="2" name="Picture 2"/>
+            <wp:cNvGraphicFramePr>
+              <a:graphicFrameLocks xmlns:a="http://schemas.openxmlformats.org/drawingml/2006/main" noChangeAspect="1"/>
+            </wp:cNvGraphicFramePr>
+            <a:graphic xmlns:a="http://schemas.openxmlformats.org/drawingml/2006/main">
+              <a:graphicData uri="http://schemas.openxmlformats.org/drawingml/2006/picture">
+                <pic:pic xmlns:pic="http://schemas.openxmlformats.org/drawingml/2006/picture">
+                  <pic:nvPicPr>
+                    <pic:cNvPr id="0" name="Picture 18"/>
+                    <pic:cNvPicPr>
+                      <a:picLocks noChangeAspect="1" noChangeArrowheads="1"/>
+                    </pic:cNvPicPr>
+                  </pic:nvPicPr>
+                  <pic:blipFill>
+                    <a:blip r:embed="rId20">
+                      <a:extLst>
+                        <a:ext uri="{28A0092B-C50C-407E-A947-70E740481C1C}">
+                          <a14:useLocalDpi xmlns:a14="http://schemas.microsoft.com/office/drawing/2010/main" val="0"/>
+                        </a:ext>
+                      </a:extLst>
+                    </a:blip>
+                    <a:srcRect/>
+                    <a:stretch>
+                      <a:fillRect/>
+                    </a:stretch>
+                  </pic:blipFill>
+                  <pic:spPr bwMode="auto">
+                    <a:xfrm>
+                      <a:off x="0" y="0"/>
+                      <a:ext cx="3886200" cy="2924175"/>
+                    </a:xfrm>
+                    <a:prstGeom prst="rect">
+                      <a:avLst/>
+                    </a:prstGeom>
+                    <a:noFill/>
+                    <a:ln>
+                      <a:noFill/>
+                    </a:ln>
+                  </pic:spPr>
+                </pic:pic>
+              </a:graphicData>
+            </a:graphic>
+          </wp:inline>
+        </w:drawing>
+      </w:r>
+      <w:r>
+        <w:rPr>
+          <w:sz w:val="18"/>
+          <w:szCs w:val="18"/>
+        </w:rPr>
+        <w:t xml:space="preserve"> </w:t>
+      </w:r>
+    </w:p>
+    <w:p>
+      <w:pPr>
+        <w:spacing w:after="160" w:line="259" w:lineRule="auto"/>
+        <w:rPr>
+          <w:sz w:val="18"/>
+          <w:szCs w:val="18"/>
+        </w:rPr>
+      </w:pPr>
+    </w:p>
+    <w:p>
+      <w:pPr>
+        <w:spacing w:after="160" w:line="259" w:lineRule="auto"/>
+        <w:rPr>
+          <w:sz w:val="18"/>
+          <w:szCs w:val="18"/>
+        </w:rPr>
+      </w:pPr>
+      <w:r>
+        <w:rPr>
+          <w:sz w:val="18"/>
+          <w:szCs w:val="18"/>
+        </w:rPr>
+        <w:br w:type="page"/>
+      </w:r>
+    </w:p>
+    <w:p>
+      <w:pPr>
+        <w:rPr>
+          <w:sz w:val="18"/>
+          <w:szCs w:val="18"/>
+        </w:rPr>
+      </w:pPr>
+      <w:r>
+        <w:rPr>
+          <w:b/>
+          <w:sz w:val="18"/>
+          <w:szCs w:val="18"/>
+        </w:rPr>
+        <w:lastRenderedPageBreak/>
+        <w:t>Use Case 16: Previewing a Song</w:t>
+      </w:r>
+    </w:p>
+    <w:p>
+      <w:pPr>
+        <w:rPr>
+          <w:sz w:val="18"/>
+          <w:szCs w:val="18"/>
+        </w:rPr>
+      </w:pPr>
+      <w:r>
+        <w:rPr>
+          <w:sz w:val="18"/>
+          <w:szCs w:val="18"/>
+        </w:rPr>
+        <w:t xml:space="preserve">Primary Actor: </w:t>
+      </w:r>
+    </w:p>
+    <w:p>
+      <w:pPr>
+        <w:pStyle w:val="ListParagraph"/>
+        <w:numPr>
+          <w:ilvl w:val="0"/>
+          <w:numId w:val="52"/>
+        </w:numPr>
+        <w:rPr>
+          <w:sz w:val="18"/>
+          <w:szCs w:val="18"/>
+        </w:rPr>
+      </w:pPr>
+      <w:r>
+        <w:rPr>
+          <w:sz w:val="18"/>
+          <w:szCs w:val="18"/>
+        </w:rPr>
+        <w:t>User</w:t>
+      </w:r>
+    </w:p>
+    <w:p>
+      <w:pPr>
+        <w:rPr>
+          <w:sz w:val="18"/>
+          <w:szCs w:val="18"/>
+        </w:rPr>
+      </w:pPr>
+      <w:r>
+        <w:rPr>
+          <w:sz w:val="18"/>
+          <w:szCs w:val="18"/>
+        </w:rPr>
+        <w:t xml:space="preserve">Stakeholders and Interests: </w:t>
+      </w:r>
+    </w:p>
+    <w:p>
+      <w:pPr>
+        <w:pStyle w:val="ListParagraph"/>
+        <w:numPr>
+          <w:ilvl w:val="0"/>
+          <w:numId w:val="52"/>
+        </w:numPr>
+        <w:rPr>
+          <w:sz w:val="18"/>
+          <w:szCs w:val="18"/>
+        </w:rPr>
+      </w:pPr>
+      <w:r>
+        <w:rPr>
+          <w:sz w:val="18"/>
+          <w:szCs w:val="18"/>
+        </w:rPr>
+        <w:t>User wants to briefly listen to a song in the queue</w:t>
+      </w:r>
+    </w:p>
+    <w:p>
+      <w:pPr>
+        <w:rPr>
+          <w:sz w:val="18"/>
+          <w:szCs w:val="18"/>
+        </w:rPr>
+      </w:pPr>
+      <w:r>
+        <w:rPr>
+          <w:sz w:val="18"/>
+          <w:szCs w:val="18"/>
+        </w:rPr>
+        <w:t>Preconditions:</w:t>
+      </w:r>
+    </w:p>
+    <w:p>
+      <w:pPr>
+        <w:pStyle w:val="ListParagraph"/>
+        <w:numPr>
+          <w:ilvl w:val="0"/>
+          <w:numId w:val="52"/>
+        </w:numPr>
+        <w:rPr>
+          <w:sz w:val="18"/>
+          <w:szCs w:val="18"/>
+        </w:rPr>
+      </w:pPr>
+      <w:r>
+        <w:rPr>
+          <w:sz w:val="18"/>
+          <w:szCs w:val="18"/>
+        </w:rPr>
+        <w:t>User must be part of a room</w:t>
+      </w:r>
+    </w:p>
+    <w:p>
+      <w:pPr>
+        <w:pStyle w:val="ListParagraph"/>
+        <w:numPr>
+          <w:ilvl w:val="0"/>
+          <w:numId w:val="52"/>
+        </w:numPr>
+        <w:rPr>
+          <w:sz w:val="18"/>
+          <w:szCs w:val="18"/>
+        </w:rPr>
+      </w:pPr>
+      <w:r>
+        <w:rPr>
+          <w:sz w:val="18"/>
+          <w:szCs w:val="18"/>
+        </w:rPr>
+        <w:t>Songs must be added to playlist in room</w:t>
+      </w:r>
+    </w:p>
+    <w:p>
+      <w:pPr>
+        <w:rPr>
+          <w:sz w:val="18"/>
+          <w:szCs w:val="18"/>
+        </w:rPr>
+      </w:pPr>
+      <w:r>
+        <w:rPr>
+          <w:sz w:val="18"/>
+          <w:szCs w:val="18"/>
+        </w:rPr>
+        <w:t xml:space="preserve">Success Guarantee: </w:t>
+      </w:r>
+    </w:p>
+    <w:p>
+      <w:pPr>
+        <w:pStyle w:val="ListParagraph"/>
+        <w:numPr>
+          <w:ilvl w:val="0"/>
+          <w:numId w:val="54"/>
+        </w:numPr>
+        <w:rPr>
+          <w:sz w:val="18"/>
+          <w:szCs w:val="18"/>
+        </w:rPr>
+      </w:pPr>
+      <w:r>
+        <w:rPr>
+          <w:sz w:val="18"/>
+          <w:szCs w:val="18"/>
+        </w:rPr>
+        <w:t>User is able to listen to brief 30 second preview of song</w:t>
+      </w:r>
+    </w:p>
+    <w:p>
+      <w:pPr>
+        <w:rPr>
+          <w:sz w:val="18"/>
+          <w:szCs w:val="18"/>
+        </w:rPr>
+      </w:pPr>
+      <w:r>
+        <w:rPr>
+          <w:sz w:val="18"/>
+          <w:szCs w:val="18"/>
+        </w:rPr>
+        <w:t>Main Success Scenario:</w:t>
+      </w:r>
+    </w:p>
+    <w:p>
+      <w:pPr>
+        <w:pStyle w:val="ListParagraph"/>
+        <w:numPr>
+          <w:ilvl w:val="0"/>
+          <w:numId w:val="55"/>
+        </w:numPr>
+        <w:rPr>
+          <w:sz w:val="18"/>
+          <w:szCs w:val="18"/>
+        </w:rPr>
+      </w:pPr>
+      <w:r>
+        <w:rPr>
+          <w:sz w:val="18"/>
+          <w:szCs w:val="18"/>
+        </w:rPr>
+        <w:t>User tries to preview a song in the playlist by clicking preview option</w:t>
+      </w:r>
+    </w:p>
+    <w:p>
+      <w:pPr>
+        <w:pStyle w:val="ListParagraph"/>
+        <w:numPr>
+          <w:ilvl w:val="0"/>
+          <w:numId w:val="55"/>
+        </w:numPr>
+        <w:rPr>
+          <w:sz w:val="18"/>
+          <w:szCs w:val="18"/>
+        </w:rPr>
+      </w:pPr>
+      <w:r>
+        <w:rPr>
+          <w:sz w:val="18"/>
+          <w:szCs w:val="18"/>
+        </w:rPr>
+        <w:t>Song then plays for 30 seconds</w:t>
+      </w:r>
+    </w:p>
+    <w:p>
+      <w:pPr>
+        <w:rPr>
+          <w:sz w:val="18"/>
+          <w:szCs w:val="18"/>
+        </w:rPr>
+      </w:pPr>
+      <w:r>
+        <w:rPr>
+          <w:sz w:val="18"/>
+          <w:szCs w:val="18"/>
+        </w:rPr>
+        <w:t xml:space="preserve">Extensions: </w:t>
+      </w:r>
+    </w:p>
+    <w:p>
+      <w:pPr>
+        <w:pStyle w:val="ListParagraph"/>
+        <w:numPr>
+          <w:ilvl w:val="0"/>
+          <w:numId w:val="54"/>
+        </w:numPr>
+        <w:rPr>
+          <w:sz w:val="18"/>
+          <w:szCs w:val="18"/>
+        </w:rPr>
+      </w:pPr>
+      <w:r>
+        <w:rPr>
+          <w:sz w:val="18"/>
+          <w:szCs w:val="18"/>
+        </w:rPr>
+        <w:t>None</w:t>
+      </w:r>
+    </w:p>
+    <w:p>
+      <w:pPr>
+        <w:rPr>
+          <w:sz w:val="18"/>
+          <w:szCs w:val="18"/>
+        </w:rPr>
+      </w:pPr>
+      <w:r>
+        <w:rPr>
+          <w:sz w:val="18"/>
+          <w:szCs w:val="18"/>
+        </w:rPr>
+        <w:t>Special Requirements:</w:t>
+      </w:r>
+    </w:p>
+    <w:p>
+      <w:pPr>
+        <w:ind w:left="840"/>
+        <w:rPr>
+          <w:sz w:val="18"/>
+          <w:szCs w:val="18"/>
+        </w:rPr>
+      </w:pPr>
+      <w:r>
+        <w:rPr>
+          <w:sz w:val="18"/>
+          <w:szCs w:val="18"/>
+        </w:rPr>
+        <w:t>1.</w:t>
+      </w:r>
+      <w:r>
+        <w:rPr>
+          <w:rFonts w:eastAsia="Times New Roman"/>
+          <w:sz w:val="18"/>
+          <w:szCs w:val="18"/>
+        </w:rPr>
+        <w:t xml:space="preserve">    </w:t>
+      </w:r>
+      <w:r>
+        <w:rPr>
+          <w:sz w:val="18"/>
+          <w:szCs w:val="18"/>
+        </w:rPr>
+        <w:t xml:space="preserve">Song must be played with 1,500 </w:t>
+      </w:r>
+      <w:proofErr w:type="spellStart"/>
+      <w:r>
+        <w:rPr>
+          <w:sz w:val="18"/>
+          <w:szCs w:val="18"/>
+        </w:rPr>
+        <w:t>ms</w:t>
+      </w:r>
+      <w:proofErr w:type="spellEnd"/>
+      <w:r>
+        <w:rPr>
+          <w:sz w:val="18"/>
+          <w:szCs w:val="18"/>
+        </w:rPr>
+        <w:t xml:space="preserve"> of being clicked</w:t>
+      </w:r>
+    </w:p>
+    <w:p>
+      <w:pPr>
+        <w:ind w:left="840"/>
+        <w:rPr>
+          <w:sz w:val="18"/>
+          <w:szCs w:val="18"/>
+        </w:rPr>
+      </w:pPr>
+      <w:r>
+        <w:rPr>
+          <w:sz w:val="18"/>
+          <w:szCs w:val="18"/>
+        </w:rPr>
+        <w:t>2.</w:t>
+      </w:r>
+      <w:r>
+        <w:rPr>
+          <w:rFonts w:eastAsia="Times New Roman"/>
+          <w:sz w:val="18"/>
+          <w:szCs w:val="18"/>
+        </w:rPr>
+        <w:t xml:space="preserve">    </w:t>
+      </w:r>
+      <w:r>
+        <w:rPr>
+          <w:sz w:val="18"/>
+          <w:szCs w:val="18"/>
+        </w:rPr>
+        <w:t>Song must play for 30 seconds</w:t>
+      </w:r>
+    </w:p>
+    <w:p>
+      <w:pPr>
+        <w:ind w:left="840"/>
+        <w:rPr>
+          <w:sz w:val="18"/>
+          <w:szCs w:val="18"/>
+        </w:rPr>
+      </w:pPr>
+      <w:r>
+        <w:rPr>
+          <w:sz w:val="18"/>
+          <w:szCs w:val="18"/>
+        </w:rPr>
+        <w:t>3.</w:t>
+      </w:r>
+      <w:r>
+        <w:rPr>
+          <w:rFonts w:eastAsia="Times New Roman"/>
+          <w:sz w:val="18"/>
+          <w:szCs w:val="18"/>
+        </w:rPr>
+        <w:t xml:space="preserve">    </w:t>
+      </w:r>
+      <w:r>
+        <w:rPr>
+          <w:sz w:val="18"/>
+          <w:szCs w:val="18"/>
+        </w:rPr>
+        <w:t>User must have option to reply song if desired</w:t>
+      </w:r>
+    </w:p>
+    <w:p>
+      <w:pPr>
+        <w:ind w:left="840"/>
+        <w:rPr>
+          <w:sz w:val="18"/>
+          <w:szCs w:val="18"/>
+        </w:rPr>
+      </w:pPr>
+      <w:r>
+        <w:rPr>
+          <w:sz w:val="18"/>
+          <w:szCs w:val="18"/>
+        </w:rPr>
+        <w:t>4.</w:t>
+      </w:r>
+      <w:r>
+        <w:rPr>
+          <w:rFonts w:eastAsia="Times New Roman"/>
+          <w:sz w:val="18"/>
+          <w:szCs w:val="18"/>
+        </w:rPr>
+        <w:t xml:space="preserve">    </w:t>
+      </w:r>
+      <w:r>
+        <w:rPr>
+          <w:sz w:val="18"/>
+          <w:szCs w:val="18"/>
+        </w:rPr>
+        <w:t>User can preview as many songs as desired</w:t>
+      </w:r>
+    </w:p>
+    <w:p>
+      <w:pPr>
+        <w:rPr>
+          <w:sz w:val="18"/>
+          <w:szCs w:val="18"/>
+        </w:rPr>
+      </w:pPr>
+      <w:r>
+        <w:rPr>
+          <w:sz w:val="18"/>
+          <w:szCs w:val="18"/>
+        </w:rPr>
+        <w:t xml:space="preserve">Technology and Data Variation: </w:t>
+      </w:r>
+    </w:p>
+    <w:p>
+      <w:pPr>
+        <w:pStyle w:val="ListParagraph"/>
+        <w:numPr>
+          <w:ilvl w:val="0"/>
+          <w:numId w:val="54"/>
+        </w:numPr>
+        <w:rPr>
+          <w:sz w:val="18"/>
+          <w:szCs w:val="18"/>
+        </w:rPr>
+      </w:pPr>
+      <w:r>
+        <w:rPr>
+          <w:sz w:val="18"/>
+          <w:szCs w:val="18"/>
+        </w:rPr>
+        <w:t>None</w:t>
+      </w:r>
+    </w:p>
+    <w:p>
+      <w:pPr>
+        <w:rPr>
+          <w:sz w:val="18"/>
+          <w:szCs w:val="18"/>
+        </w:rPr>
+      </w:pPr>
+      <w:r>
+        <w:rPr>
+          <w:sz w:val="18"/>
+          <w:szCs w:val="18"/>
+        </w:rPr>
+        <w:t xml:space="preserve">List Frequency of Occurrence: </w:t>
+      </w:r>
+    </w:p>
+    <w:p>
+      <w:pPr>
+        <w:pStyle w:val="ListParagraph"/>
+        <w:numPr>
+          <w:ilvl w:val="0"/>
+          <w:numId w:val="54"/>
+        </w:numPr>
+        <w:rPr>
+          <w:sz w:val="18"/>
+          <w:szCs w:val="18"/>
+        </w:rPr>
+      </w:pPr>
+      <w:proofErr w:type="spellStart"/>
+      <w:r>
+        <w:rPr>
+          <w:sz w:val="18"/>
+          <w:szCs w:val="18"/>
+        </w:rPr>
+        <w:t>How ever</w:t>
+      </w:r>
+      <w:proofErr w:type="spellEnd"/>
+      <w:r>
+        <w:rPr>
+          <w:sz w:val="18"/>
+          <w:szCs w:val="18"/>
+        </w:rPr>
+        <w:t xml:space="preserve"> often a user wants to preview a song</w:t>
+      </w:r>
+    </w:p>
+    <w:p>
+      <w:pPr>
+        <w:rPr>
+          <w:b/>
+          <w:sz w:val="18"/>
+          <w:szCs w:val="18"/>
+        </w:rPr>
+      </w:pPr>
+      <w:r>
+        <w:rPr>
+          <w:b/>
+          <w:sz w:val="18"/>
+          <w:szCs w:val="18"/>
+        </w:rPr>
+        <w:t xml:space="preserve"> </w:t>
+      </w:r>
+    </w:p>
+    <w:p>
+      <w:pPr>
+        <w:rPr>
+          <w:b/>
+          <w:sz w:val="18"/>
+          <w:szCs w:val="18"/>
+        </w:rPr>
+      </w:pPr>
+    </w:p>
+    <w:p>
+      <w:pPr>
+        <w:rPr>
+          <w:b/>
+          <w:sz w:val="18"/>
+          <w:szCs w:val="18"/>
+        </w:rPr>
+      </w:pPr>
+    </w:p>
+    <w:p>
+      <w:pPr>
+        <w:rPr>
+          <w:b/>
+          <w:sz w:val="18"/>
+          <w:szCs w:val="18"/>
+        </w:rPr>
+      </w:pPr>
+    </w:p>
+    <w:p>
+      <w:pPr>
+        <w:rPr>
+          <w:b/>
+          <w:sz w:val="18"/>
+          <w:szCs w:val="18"/>
+        </w:rPr>
+      </w:pPr>
+    </w:p>
+    <w:p>
+      <w:pPr>
+        <w:rPr>
+          <w:b/>
+          <w:sz w:val="18"/>
+          <w:szCs w:val="18"/>
+        </w:rPr>
+      </w:pPr>
+    </w:p>
+    <w:p>
+      <w:pPr>
+        <w:rPr>
+          <w:b/>
+          <w:sz w:val="18"/>
+          <w:szCs w:val="18"/>
+        </w:rPr>
+      </w:pPr>
+    </w:p>
+    <w:p>
+      <w:pPr>
+        <w:rPr>
+          <w:b/>
+          <w:sz w:val="18"/>
+          <w:szCs w:val="18"/>
+        </w:rPr>
+      </w:pPr>
+    </w:p>
+    <w:p>
+      <w:pPr>
+        <w:rPr>
+          <w:b/>
+          <w:sz w:val="18"/>
+          <w:szCs w:val="18"/>
+        </w:rPr>
+      </w:pPr>
+    </w:p>
+    <w:p>
+      <w:pPr>
+        <w:rPr>
+          <w:sz w:val="18"/>
+          <w:szCs w:val="18"/>
+        </w:rPr>
+      </w:pPr>
+    </w:p>
+    <w:p>
+      <w:pPr>
+        <w:spacing w:after="160" w:line="259" w:lineRule="auto"/>
+        <w:rPr>
+          <w:sz w:val="18"/>
+          <w:szCs w:val="18"/>
+        </w:rPr>
+      </w:pPr>
+      <w:r>
+        <w:rPr>
+          <w:noProof/>
+          <w:sz w:val="18"/>
+          <w:szCs w:val="18"/>
+        </w:rPr>
+        <w:drawing>
+          <wp:inline distT="0" distB="0" distL="0" distR="0" wp14:anchorId="3069B48B" wp14:editId="62400E10">
             <wp:extent cx="3857625" cy="5534025"/>
             <wp:effectExtent l="0" t="0" r="9525" b="9525"/>
             <wp:docPr id="19" name="Picture 19"/>
@@ -8813,7 +9497,7 @@
                     </pic:cNvPicPr>
                   </pic:nvPicPr>
                   <pic:blipFill>
-                    <a:blip r:embed="rId20">
+                    <a:blip r:embed="rId21">
                       <a:extLst>
                         <a:ext uri="{28A0092B-C50C-407E-A947-70E740481C1C}">
                           <a14:useLocalDpi xmlns:a14="http://schemas.microsoft.com/office/drawing/2010/main" val="0"/>
@@ -8844,684 +9528,8 @@
           </wp:inline>
         </w:drawing>
       </w:r>
-    </w:p>
-    <w:p>
-      <w:pPr>
-        <w:spacing w:after="160" w:line="259" w:lineRule="auto"/>
-        <w:rPr>
-          <w:sz w:val="18"/>
-          <w:szCs w:val="18"/>
-        </w:rPr>
-      </w:pPr>
-      <w:r>
-        <w:rPr>
-          <w:sz w:val="18"/>
-          <w:szCs w:val="18"/>
-        </w:rPr>
-        <w:br w:type="page"/>
-      </w:r>
-    </w:p>
-    <w:p>
-      <w:pPr>
-        <w:rPr>
-          <w:sz w:val="18"/>
-          <w:szCs w:val="18"/>
-        </w:rPr>
-      </w:pPr>
-      <w:r>
-        <w:rPr>
-          <w:b/>
-          <w:sz w:val="18"/>
-          <w:szCs w:val="18"/>
-        </w:rPr>
-        <w:lastRenderedPageBreak/>
-        <w:t>Use Case 16: Previewing a Song</w:t>
-      </w:r>
-    </w:p>
-    <w:p>
-      <w:pPr>
-        <w:rPr>
-          <w:sz w:val="18"/>
-          <w:szCs w:val="18"/>
-        </w:rPr>
-      </w:pPr>
-      <w:r>
-        <w:rPr>
-          <w:sz w:val="18"/>
-          <w:szCs w:val="18"/>
-        </w:rPr>
-        <w:t xml:space="preserve">Primary Actor: </w:t>
-      </w:r>
-    </w:p>
-    <w:p>
-      <w:pPr>
-        <w:pStyle w:val="ListParagraph"/>
-        <w:numPr>
-          <w:ilvl w:val="0"/>
-          <w:numId w:val="52"/>
-        </w:numPr>
-        <w:rPr>
-          <w:sz w:val="18"/>
-          <w:szCs w:val="18"/>
-        </w:rPr>
-      </w:pPr>
-      <w:r>
-        <w:rPr>
-          <w:sz w:val="18"/>
-          <w:szCs w:val="18"/>
-        </w:rPr>
-        <w:t>User</w:t>
-      </w:r>
-    </w:p>
-    <w:p>
-      <w:pPr>
-        <w:rPr>
-          <w:sz w:val="18"/>
-          <w:szCs w:val="18"/>
-        </w:rPr>
-      </w:pPr>
-      <w:r>
-        <w:rPr>
-          <w:sz w:val="18"/>
-          <w:szCs w:val="18"/>
-        </w:rPr>
-        <w:t xml:space="preserve">Stakeholders and Interests: </w:t>
-      </w:r>
-    </w:p>
-    <w:p>
-      <w:pPr>
-        <w:pStyle w:val="ListParagraph"/>
-        <w:numPr>
-          <w:ilvl w:val="0"/>
-          <w:numId w:val="52"/>
-        </w:numPr>
-        <w:rPr>
-          <w:sz w:val="18"/>
-          <w:szCs w:val="18"/>
-        </w:rPr>
-      </w:pPr>
-      <w:r>
-        <w:rPr>
-          <w:sz w:val="18"/>
-          <w:szCs w:val="18"/>
-        </w:rPr>
-        <w:t>User wants to briefly listen to a song in the queue</w:t>
-      </w:r>
-    </w:p>
-    <w:p>
-      <w:pPr>
-        <w:rPr>
-          <w:sz w:val="18"/>
-          <w:szCs w:val="18"/>
-        </w:rPr>
-      </w:pPr>
-      <w:r>
-        <w:rPr>
-          <w:sz w:val="18"/>
-          <w:szCs w:val="18"/>
-        </w:rPr>
-        <w:t>Preconditions:</w:t>
-      </w:r>
-    </w:p>
-    <w:p>
-      <w:pPr>
-        <w:pStyle w:val="ListParagraph"/>
-        <w:numPr>
-          <w:ilvl w:val="0"/>
-          <w:numId w:val="52"/>
-        </w:numPr>
-        <w:rPr>
-          <w:sz w:val="18"/>
-          <w:szCs w:val="18"/>
-        </w:rPr>
-      </w:pPr>
-      <w:r>
-        <w:rPr>
-          <w:sz w:val="18"/>
-          <w:szCs w:val="18"/>
-        </w:rPr>
-        <w:t>User must be part of a room</w:t>
-      </w:r>
-    </w:p>
-    <w:p>
-      <w:pPr>
-        <w:pStyle w:val="ListParagraph"/>
-        <w:numPr>
-          <w:ilvl w:val="0"/>
-          <w:numId w:val="52"/>
-        </w:numPr>
-        <w:rPr>
-          <w:sz w:val="18"/>
-          <w:szCs w:val="18"/>
-        </w:rPr>
-      </w:pPr>
-      <w:r>
-        <w:rPr>
-          <w:sz w:val="18"/>
-          <w:szCs w:val="18"/>
-        </w:rPr>
-        <w:t>Songs must be added to playlist in room</w:t>
-      </w:r>
-    </w:p>
-    <w:p>
-      <w:pPr>
-        <w:rPr>
-          <w:sz w:val="18"/>
-          <w:szCs w:val="18"/>
-        </w:rPr>
-      </w:pPr>
-      <w:r>
-        <w:rPr>
-          <w:sz w:val="18"/>
-          <w:szCs w:val="18"/>
-        </w:rPr>
-        <w:t xml:space="preserve">Success Guarantee: </w:t>
-      </w:r>
-    </w:p>
-    <w:p>
-      <w:pPr>
-        <w:pStyle w:val="ListParagraph"/>
-        <w:numPr>
-          <w:ilvl w:val="0"/>
-          <w:numId w:val="54"/>
-        </w:numPr>
-        <w:rPr>
-          <w:sz w:val="18"/>
-          <w:szCs w:val="18"/>
-        </w:rPr>
-      </w:pPr>
-      <w:r>
-        <w:rPr>
-          <w:sz w:val="18"/>
-          <w:szCs w:val="18"/>
-        </w:rPr>
-        <w:t>User is able to listen to brief 30 second preview of song</w:t>
-      </w:r>
-    </w:p>
-    <w:p>
-      <w:pPr>
-        <w:rPr>
-          <w:sz w:val="18"/>
-          <w:szCs w:val="18"/>
-        </w:rPr>
-      </w:pPr>
-      <w:r>
-        <w:rPr>
-          <w:sz w:val="18"/>
-          <w:szCs w:val="18"/>
-        </w:rPr>
-        <w:t>Main Success Scenario:</w:t>
-      </w:r>
-    </w:p>
-    <w:p>
-      <w:pPr>
-        <w:pStyle w:val="ListParagraph"/>
-        <w:numPr>
-          <w:ilvl w:val="0"/>
-          <w:numId w:val="55"/>
-        </w:numPr>
-        <w:rPr>
-          <w:sz w:val="18"/>
-          <w:szCs w:val="18"/>
-        </w:rPr>
-      </w:pPr>
-      <w:r>
-        <w:rPr>
-          <w:sz w:val="18"/>
-          <w:szCs w:val="18"/>
-        </w:rPr>
-        <w:t>User tries to preview a song in the playlist by clicking preview option</w:t>
-      </w:r>
-    </w:p>
-    <w:p>
-      <w:pPr>
-        <w:pStyle w:val="ListParagraph"/>
-        <w:numPr>
-          <w:ilvl w:val="0"/>
-          <w:numId w:val="55"/>
-        </w:numPr>
-        <w:rPr>
-          <w:sz w:val="18"/>
-          <w:szCs w:val="18"/>
-        </w:rPr>
-      </w:pPr>
-      <w:r>
-        <w:rPr>
-          <w:sz w:val="18"/>
-          <w:szCs w:val="18"/>
-        </w:rPr>
-        <w:t>Song then plays for 30 seconds</w:t>
-      </w:r>
-    </w:p>
-    <w:p>
-      <w:pPr>
-        <w:rPr>
-          <w:sz w:val="18"/>
-          <w:szCs w:val="18"/>
-        </w:rPr>
-      </w:pPr>
-      <w:r>
-        <w:rPr>
-          <w:sz w:val="18"/>
-          <w:szCs w:val="18"/>
-        </w:rPr>
-        <w:t xml:space="preserve">Extensions: </w:t>
-      </w:r>
-    </w:p>
-    <w:p>
-      <w:pPr>
-        <w:pStyle w:val="ListParagraph"/>
-        <w:numPr>
-          <w:ilvl w:val="0"/>
-          <w:numId w:val="54"/>
-        </w:numPr>
-        <w:rPr>
-          <w:sz w:val="18"/>
-          <w:szCs w:val="18"/>
-        </w:rPr>
-      </w:pPr>
-      <w:r>
-        <w:rPr>
-          <w:sz w:val="18"/>
-          <w:szCs w:val="18"/>
-        </w:rPr>
-        <w:t>None</w:t>
-      </w:r>
-    </w:p>
-    <w:p>
-      <w:pPr>
-        <w:rPr>
-          <w:sz w:val="18"/>
-          <w:szCs w:val="18"/>
-        </w:rPr>
-      </w:pPr>
-      <w:r>
-        <w:rPr>
-          <w:sz w:val="18"/>
-          <w:szCs w:val="18"/>
-        </w:rPr>
-        <w:t>Special Requirements:</w:t>
-      </w:r>
-    </w:p>
-    <w:p>
-      <w:pPr>
-        <w:ind w:left="840"/>
-        <w:rPr>
-          <w:sz w:val="18"/>
-          <w:szCs w:val="18"/>
-        </w:rPr>
-      </w:pPr>
-      <w:r>
-        <w:rPr>
-          <w:sz w:val="18"/>
-          <w:szCs w:val="18"/>
-        </w:rPr>
-        <w:t>1.</w:t>
-      </w:r>
-      <w:r>
-        <w:rPr>
-          <w:rFonts w:eastAsia="Times New Roman"/>
-          <w:sz w:val="18"/>
-          <w:szCs w:val="18"/>
-        </w:rPr>
-        <w:t xml:space="preserve">    </w:t>
-      </w:r>
-      <w:r>
-        <w:rPr>
-          <w:sz w:val="18"/>
-          <w:szCs w:val="18"/>
-        </w:rPr>
-        <w:t xml:space="preserve">Song must be played with 1,500 </w:t>
-      </w:r>
-      <w:proofErr w:type="spellStart"/>
-      <w:r>
-        <w:rPr>
-          <w:sz w:val="18"/>
-          <w:szCs w:val="18"/>
-        </w:rPr>
-        <w:t>ms</w:t>
-      </w:r>
-      <w:proofErr w:type="spellEnd"/>
-      <w:r>
-        <w:rPr>
-          <w:sz w:val="18"/>
-          <w:szCs w:val="18"/>
-        </w:rPr>
-        <w:t xml:space="preserve"> of being clicked</w:t>
-      </w:r>
-    </w:p>
-    <w:p>
-      <w:pPr>
-        <w:ind w:left="840"/>
-        <w:rPr>
-          <w:sz w:val="18"/>
-          <w:szCs w:val="18"/>
-        </w:rPr>
-      </w:pPr>
-      <w:r>
-        <w:rPr>
-          <w:sz w:val="18"/>
-          <w:szCs w:val="18"/>
-        </w:rPr>
-        <w:t>2.</w:t>
-      </w:r>
-      <w:r>
-        <w:rPr>
-          <w:rFonts w:eastAsia="Times New Roman"/>
-          <w:sz w:val="18"/>
-          <w:szCs w:val="18"/>
-        </w:rPr>
-        <w:t xml:space="preserve">    </w:t>
-      </w:r>
-      <w:r>
-        <w:rPr>
-          <w:sz w:val="18"/>
-          <w:szCs w:val="18"/>
-        </w:rPr>
-        <w:t>Song must play for 30 seconds</w:t>
-      </w:r>
-    </w:p>
-    <w:p>
-      <w:pPr>
-        <w:ind w:left="840"/>
-        <w:rPr>
-          <w:sz w:val="18"/>
-          <w:szCs w:val="18"/>
-        </w:rPr>
-      </w:pPr>
-      <w:r>
-        <w:rPr>
-          <w:sz w:val="18"/>
-          <w:szCs w:val="18"/>
-        </w:rPr>
-        <w:t>3.</w:t>
-      </w:r>
-      <w:r>
-        <w:rPr>
-          <w:rFonts w:eastAsia="Times New Roman"/>
-          <w:sz w:val="18"/>
-          <w:szCs w:val="18"/>
-        </w:rPr>
-        <w:t xml:space="preserve">    </w:t>
-      </w:r>
-      <w:r>
-        <w:rPr>
-          <w:sz w:val="18"/>
-          <w:szCs w:val="18"/>
-        </w:rPr>
-        <w:t>User must have option to reply song if desired</w:t>
-      </w:r>
-    </w:p>
-    <w:p>
-      <w:pPr>
-        <w:ind w:left="840"/>
-        <w:rPr>
-          <w:sz w:val="18"/>
-          <w:szCs w:val="18"/>
-        </w:rPr>
-      </w:pPr>
-      <w:r>
-        <w:rPr>
-          <w:sz w:val="18"/>
-          <w:szCs w:val="18"/>
-        </w:rPr>
-        <w:t>4.</w:t>
-      </w:r>
-      <w:r>
-        <w:rPr>
-          <w:rFonts w:eastAsia="Times New Roman"/>
-          <w:sz w:val="18"/>
-          <w:szCs w:val="18"/>
-        </w:rPr>
-        <w:t xml:space="preserve">    </w:t>
-      </w:r>
-      <w:r>
-        <w:rPr>
-          <w:sz w:val="18"/>
-          <w:szCs w:val="18"/>
-        </w:rPr>
-        <w:t>User can preview as many songs as desired</w:t>
-      </w:r>
-    </w:p>
-    <w:p>
-      <w:pPr>
-        <w:rPr>
-          <w:sz w:val="18"/>
-          <w:szCs w:val="18"/>
-        </w:rPr>
-      </w:pPr>
-      <w:r>
-        <w:rPr>
-          <w:sz w:val="18"/>
-          <w:szCs w:val="18"/>
-        </w:rPr>
-        <w:t xml:space="preserve">Technology and Data Variation: </w:t>
-      </w:r>
-    </w:p>
-    <w:p>
-      <w:pPr>
-        <w:pStyle w:val="ListParagraph"/>
-        <w:numPr>
-          <w:ilvl w:val="0"/>
-          <w:numId w:val="54"/>
-        </w:numPr>
-        <w:rPr>
-          <w:sz w:val="18"/>
-          <w:szCs w:val="18"/>
-        </w:rPr>
-      </w:pPr>
-      <w:r>
-        <w:rPr>
-          <w:sz w:val="18"/>
-          <w:szCs w:val="18"/>
-        </w:rPr>
-        <w:t>None</w:t>
-      </w:r>
-    </w:p>
-    <w:p>
-      <w:pPr>
-        <w:rPr>
-          <w:sz w:val="18"/>
-          <w:szCs w:val="18"/>
-        </w:rPr>
-      </w:pPr>
-      <w:r>
-        <w:rPr>
-          <w:sz w:val="18"/>
-          <w:szCs w:val="18"/>
-        </w:rPr>
-        <w:t xml:space="preserve">List Frequency of Occurrence: </w:t>
-      </w:r>
-    </w:p>
-    <w:p>
-      <w:pPr>
-        <w:pStyle w:val="ListParagraph"/>
-        <w:numPr>
-          <w:ilvl w:val="0"/>
-          <w:numId w:val="54"/>
-        </w:numPr>
-        <w:rPr>
-          <w:sz w:val="18"/>
-          <w:szCs w:val="18"/>
-        </w:rPr>
-      </w:pPr>
-      <w:proofErr w:type="spellStart"/>
-      <w:r>
-        <w:rPr>
-          <w:sz w:val="18"/>
-          <w:szCs w:val="18"/>
-        </w:rPr>
-        <w:t>How ever</w:t>
-      </w:r>
-      <w:proofErr w:type="spellEnd"/>
-      <w:r>
-        <w:rPr>
-          <w:sz w:val="18"/>
-          <w:szCs w:val="18"/>
-        </w:rPr>
-        <w:t xml:space="preserve"> often a user wants to preview a song</w:t>
-      </w:r>
-    </w:p>
-    <w:p>
-      <w:pPr>
-        <w:rPr>
-          <w:b/>
-          <w:sz w:val="18"/>
-          <w:szCs w:val="18"/>
-        </w:rPr>
-      </w:pPr>
-      <w:r>
-        <w:rPr>
-          <w:b/>
-          <w:sz w:val="18"/>
-          <w:szCs w:val="18"/>
-        </w:rPr>
-        <w:t xml:space="preserve"> </w:t>
-      </w:r>
-    </w:p>
-    <w:p>
-      <w:pPr>
-        <w:rPr>
-          <w:b/>
-          <w:sz w:val="18"/>
-          <w:szCs w:val="18"/>
-        </w:rPr>
-      </w:pPr>
-    </w:p>
-    <w:p>
-      <w:pPr>
-        <w:rPr>
-          <w:b/>
-          <w:sz w:val="18"/>
-          <w:szCs w:val="18"/>
-        </w:rPr>
-      </w:pPr>
-    </w:p>
-    <w:p>
-      <w:pPr>
-        <w:rPr>
-          <w:b/>
-          <w:sz w:val="18"/>
-          <w:szCs w:val="18"/>
-        </w:rPr>
-      </w:pPr>
-    </w:p>
-    <w:p>
-      <w:pPr>
-        <w:rPr>
-          <w:b/>
-          <w:sz w:val="18"/>
-          <w:szCs w:val="18"/>
-        </w:rPr>
-      </w:pPr>
-    </w:p>
-    <w:p>
-      <w:pPr>
-        <w:rPr>
-          <w:b/>
-          <w:sz w:val="18"/>
-          <w:szCs w:val="18"/>
-        </w:rPr>
-      </w:pPr>
-    </w:p>
-    <w:p>
-      <w:pPr>
-        <w:rPr>
-          <w:b/>
-          <w:sz w:val="18"/>
-          <w:szCs w:val="18"/>
-        </w:rPr>
-      </w:pPr>
-    </w:p>
-    <w:p>
-      <w:pPr>
-        <w:rPr>
-          <w:b/>
-          <w:sz w:val="18"/>
-          <w:szCs w:val="18"/>
-        </w:rPr>
-      </w:pPr>
-    </w:p>
-    <w:p>
-      <w:pPr>
-        <w:rPr>
-          <w:b/>
-          <w:sz w:val="18"/>
-          <w:szCs w:val="18"/>
-        </w:rPr>
-      </w:pPr>
-    </w:p>
-    <w:p>
-      <w:pPr>
-        <w:rPr>
-          <w:sz w:val="18"/>
-          <w:szCs w:val="18"/>
-        </w:rPr>
-      </w:pPr>
-    </w:p>
-    <w:p>
-      <w:pPr>
-        <w:spacing w:after="160" w:line="259" w:lineRule="auto"/>
-        <w:rPr>
-          <w:sz w:val="18"/>
-          <w:szCs w:val="18"/>
-        </w:rPr>
-      </w:pPr>
-      <w:r>
-        <w:rPr>
-          <w:noProof/>
-          <w:sz w:val="18"/>
-          <w:szCs w:val="18"/>
-        </w:rPr>
-        <w:drawing>
-          <wp:inline distT="0" distB="0" distL="0" distR="0">
-            <wp:extent cx="3886200" cy="2924175"/>
-            <wp:effectExtent l="0" t="0" r="0" b="9525"/>
-            <wp:docPr id="20" name="Picture 20"/>
-            <wp:cNvGraphicFramePr>
-              <a:graphicFrameLocks xmlns:a="http://schemas.openxmlformats.org/drawingml/2006/main" noChangeAspect="1"/>
-            </wp:cNvGraphicFramePr>
-            <a:graphic xmlns:a="http://schemas.openxmlformats.org/drawingml/2006/main">
-              <a:graphicData uri="http://schemas.openxmlformats.org/drawingml/2006/picture">
-                <pic:pic xmlns:pic="http://schemas.openxmlformats.org/drawingml/2006/picture">
-                  <pic:nvPicPr>
-                    <pic:cNvPr id="0" name="Picture 18"/>
-                    <pic:cNvPicPr>
-                      <a:picLocks noChangeAspect="1" noChangeArrowheads="1"/>
-                    </pic:cNvPicPr>
-                  </pic:nvPicPr>
-                  <pic:blipFill>
-                    <a:blip r:embed="rId21">
-                      <a:extLst>
-                        <a:ext uri="{28A0092B-C50C-407E-A947-70E740481C1C}">
-                          <a14:useLocalDpi xmlns:a14="http://schemas.microsoft.com/office/drawing/2010/main" val="0"/>
-                        </a:ext>
-                      </a:extLst>
-                    </a:blip>
-                    <a:srcRect/>
-                    <a:stretch>
-                      <a:fillRect/>
-                    </a:stretch>
-                  </pic:blipFill>
-                  <pic:spPr bwMode="auto">
-                    <a:xfrm>
-                      <a:off x="0" y="0"/>
-                      <a:ext cx="3886200" cy="2924175"/>
-                    </a:xfrm>
-                    <a:prstGeom prst="rect">
-                      <a:avLst/>
-                    </a:prstGeom>
-                    <a:noFill/>
-                    <a:ln>
-                      <a:noFill/>
-                    </a:ln>
-                  </pic:spPr>
-                </pic:pic>
-              </a:graphicData>
-            </a:graphic>
-          </wp:inline>
-        </w:drawing>
-      </w:r>
+      <w:bookmarkStart w:id="0" w:name="_GoBack"/>
+      <w:bookmarkEnd w:id="0"/>
     </w:p>
     <w:sectPr>
       <w:type w:val="continuous"/>
@@ -16494,7 +16502,7 @@
 </file>
 
 <file path=customXml/itemProps1.xml><?xml version="1.0" encoding="utf-8"?>
-<ds:datastoreItem xmlns:ds="http://schemas.openxmlformats.org/officeDocument/2006/customXml" ds:itemID="{D866CCFD-BCB8-48E8-ABE5-591070C4C745}">
+<ds:datastoreItem xmlns:ds="http://schemas.openxmlformats.org/officeDocument/2006/customXml" ds:itemID="{20DD5726-3DF3-4393-B6AA-4EA722B03757}">
   <ds:schemaRefs>
     <ds:schemaRef ds:uri="http://schemas.openxmlformats.org/officeDocument/2006/bibliography"/>
   </ds:schemaRefs>

</xml_diff>